<commit_message>
finished module 3.2 assignment
</commit_message>
<xml_diff>
--- a/winter24/csd340/module-3/paulromer_module3_2.docx
+++ b/winter24/csd340/module-3/paulromer_module3_2.docx
@@ -27,18 +27,77 @@
     </w:p>
     <w:p/>
     <w:p>
+      <w:hyperlink r:id="rId4" w:history="1">
+        <w:r>
+          <w:rPr>
+            <w:rStyle w:val="Hyperlink"/>
+          </w:rPr>
+          <w:t>GitHub Link</w:t>
+        </w:r>
+      </w:hyperlink>
       <w:r>
-        <w:t xml:space="preserve">GitHub Link: </w:t>
+        <w:t xml:space="preserve">: </w:t>
       </w:r>
     </w:p>
-    <w:p/>
+    <w:p>
+      <w:r>
+        <w:t>https://github.com/paulromer12/school_assignments/tree/main/winter24/csd340/module-3</w:t>
+      </w:r>
+    </w:p>
     <w:p>
       <w:r>
         <w:t>Screenshot</w:t>
       </w:r>
     </w:p>
     <w:p/>
-    <w:p/>
+    <w:p>
+      <w:r>
+        <w:rPr>
+          <w:noProof/>
+        </w:rPr>
+        <w:drawing>
+          <wp:inline distT="0" distB="0" distL="0" distR="0" wp14:anchorId="66D6CE38" wp14:editId="54955C5D">
+            <wp:extent cx="5943600" cy="4246245"/>
+            <wp:effectExtent l="0" t="0" r="0" b="0"/>
+            <wp:docPr id="1041438282" name="Picture 1" descr="A screenshot of a web page&#10;&#10;Description automatically generated"/>
+            <wp:cNvGraphicFramePr>
+              <a:graphicFrameLocks xmlns:a="http://schemas.openxmlformats.org/drawingml/2006/main" noChangeAspect="1"/>
+            </wp:cNvGraphicFramePr>
+            <a:graphic xmlns:a="http://schemas.openxmlformats.org/drawingml/2006/main">
+              <a:graphicData uri="http://schemas.openxmlformats.org/drawingml/2006/picture">
+                <pic:pic xmlns:pic="http://schemas.openxmlformats.org/drawingml/2006/picture">
+                  <pic:nvPicPr>
+                    <pic:cNvPr id="1041438282" name="Picture 1" descr="A screenshot of a web page&#10;&#10;Description automatically generated"/>
+                    <pic:cNvPicPr/>
+                  </pic:nvPicPr>
+                  <pic:blipFill>
+                    <a:blip r:embed="rId5" cstate="print">
+                      <a:extLst>
+                        <a:ext uri="{28A0092B-C50C-407E-A947-70E740481C1C}">
+                          <a14:useLocalDpi xmlns:a14="http://schemas.microsoft.com/office/drawing/2010/main" val="0"/>
+                        </a:ext>
+                      </a:extLst>
+                    </a:blip>
+                    <a:stretch>
+                      <a:fillRect/>
+                    </a:stretch>
+                  </pic:blipFill>
+                  <pic:spPr>
+                    <a:xfrm>
+                      <a:off x="0" y="0"/>
+                      <a:ext cx="5943600" cy="4246245"/>
+                    </a:xfrm>
+                    <a:prstGeom prst="rect">
+                      <a:avLst/>
+                    </a:prstGeom>
+                  </pic:spPr>
+                </pic:pic>
+              </a:graphicData>
+            </a:graphic>
+          </wp:inline>
+        </w:drawing>
+      </w:r>
+    </w:p>
     <w:sectPr>
       <w:pgSz w:w="12240" w:h="15840"/>
       <w:pgMar w:top="1440" w:right="1440" w:bottom="1440" w:left="1440" w:header="720" w:footer="720" w:gutter="0"/>
@@ -961,6 +1020,29 @@
       <w:spacing w:val="5"/>
     </w:rPr>
   </w:style>
+  <w:style w:type="character" w:styleId="Hyperlink">
+    <w:name w:val="Hyperlink"/>
+    <w:basedOn w:val="DefaultParagraphFont"/>
+    <w:uiPriority w:val="99"/>
+    <w:unhideWhenUsed/>
+    <w:rsid w:val="00D54DF6"/>
+    <w:rPr>
+      <w:color w:val="467886" w:themeColor="hyperlink"/>
+      <w:u w:val="single"/>
+    </w:rPr>
+  </w:style>
+  <w:style w:type="character" w:styleId="UnresolvedMention">
+    <w:name w:val="Unresolved Mention"/>
+    <w:basedOn w:val="DefaultParagraphFont"/>
+    <w:uiPriority w:val="99"/>
+    <w:semiHidden/>
+    <w:unhideWhenUsed/>
+    <w:rsid w:val="00D54DF6"/>
+    <w:rPr>
+      <w:color w:val="605E5C"/>
+      <w:shd w:val="clear" w:color="auto" w:fill="E1DFDD"/>
+    </w:rPr>
+  </w:style>
 </w:styles>
 </file>
 

</xml_diff>